<commit_message>
Lagrer 4 tabeller og 2 grafer
</commit_message>
<xml_diff>
--- a/testFil.docx
+++ b/testFil.docx
@@ -263,42 +263,6 @@
       </w:tr>
     </w:tbl>
     <w:p>
-      <w:r>
-        <w:drawing>
-          <wp:inline xmlns:a="http://schemas.openxmlformats.org/drawingml/2006/main" xmlns:pic="http://schemas.openxmlformats.org/drawingml/2006/picture">
-            <wp:extent cx="5852160" cy="4389120"/>
-            <wp:docPr id="1" name="Picture 1"/>
-            <wp:cNvGraphicFramePr>
-              <a:graphicFrameLocks noChangeAspect="1"/>
-            </wp:cNvGraphicFramePr>
-            <a:graphic>
-              <a:graphicData uri="http://schemas.openxmlformats.org/drawingml/2006/picture">
-                <pic:pic>
-                  <pic:nvPicPr>
-                    <pic:cNvPr id="0" name="proportionPlot.png"/>
-                    <pic:cNvPicPr/>
-                  </pic:nvPicPr>
-                  <pic:blipFill>
-                    <a:blip r:embed="rId9"/>
-                    <a:stretch>
-                      <a:fillRect/>
-                    </a:stretch>
-                  </pic:blipFill>
-                  <pic:spPr>
-                    <a:xfrm>
-                      <a:off x="0" y="0"/>
-                      <a:ext cx="5852160" cy="4389120"/>
-                    </a:xfrm>
-                    <a:prstGeom prst="rect"/>
-                  </pic:spPr>
-                </pic:pic>
-              </a:graphicData>
-            </a:graphic>
-          </wp:inline>
-        </w:drawing>
-      </w:r>
-    </w:p>
-    <w:p>
       <w:pPr>
         <w:pStyle w:val="Heading3"/>
       </w:pPr>
@@ -471,6 +435,42 @@
         </w:tc>
       </w:tr>
     </w:tbl>
+    <w:p>
+      <w:r>
+        <w:drawing>
+          <wp:inline xmlns:a="http://schemas.openxmlformats.org/drawingml/2006/main" xmlns:pic="http://schemas.openxmlformats.org/drawingml/2006/picture">
+            <wp:extent cx="5852160" cy="4389120"/>
+            <wp:docPr id="1" name="Picture 1"/>
+            <wp:cNvGraphicFramePr>
+              <a:graphicFrameLocks noChangeAspect="1"/>
+            </wp:cNvGraphicFramePr>
+            <a:graphic>
+              <a:graphicData uri="http://schemas.openxmlformats.org/drawingml/2006/picture">
+                <pic:pic>
+                  <pic:nvPicPr>
+                    <pic:cNvPr id="0" name="proportionResultsPlot.png"/>
+                    <pic:cNvPicPr/>
+                  </pic:nvPicPr>
+                  <pic:blipFill>
+                    <a:blip r:embed="rId9"/>
+                    <a:stretch>
+                      <a:fillRect/>
+                    </a:stretch>
+                  </pic:blipFill>
+                  <pic:spPr>
+                    <a:xfrm>
+                      <a:off x="0" y="0"/>
+                      <a:ext cx="5852160" cy="4389120"/>
+                    </a:xfrm>
+                    <a:prstGeom prst="rect"/>
+                  </pic:spPr>
+                </pic:pic>
+              </a:graphicData>
+            </a:graphic>
+          </wp:inline>
+        </w:drawing>
+      </w:r>
+    </w:p>
     <w:p>
       <w:r>
         <w:drawing>

</xml_diff>